<commit_message>
Removed the persona from the file
</commit_message>
<xml_diff>
--- a/deliverable1/interviews/interview_persona.docx
+++ b/deliverable1/interviews/interview_persona.docx
@@ -365,29 +365,7 @@
           <w:sz w:val="24"/>
           <w:szCs w:val="24"/>
         </w:rPr>
-        <w:t xml:space="preserve">Yes, I enjoy my studies and </w:t>
-      </w:r>
-      <w:proofErr w:type="gramStart"/>
-      <w:r>
-        <w:rPr>
-          <w:rFonts w:asciiTheme="majorBidi" w:hAnsiTheme="majorBidi" w:cstheme="majorBidi"/>
-          <w:b/>
-          <w:bCs/>
-          <w:sz w:val="24"/>
-          <w:szCs w:val="24"/>
-        </w:rPr>
-        <w:t>I’d</w:t>
-      </w:r>
-      <w:proofErr w:type="gramEnd"/>
-      <w:r>
-        <w:rPr>
-          <w:rFonts w:asciiTheme="majorBidi" w:hAnsiTheme="majorBidi" w:cstheme="majorBidi"/>
-          <w:b/>
-          <w:bCs/>
-          <w:sz w:val="24"/>
-          <w:szCs w:val="24"/>
-        </w:rPr>
-        <w:t xml:space="preserve"> say that the research is what interests me most. I get to learn through experimentation.</w:t>
+        <w:t>Yes, I enjoy my studies and I’d say that the research is what interests me most. I get to learn through experimentation.</w:t>
       </w:r>
     </w:p>
     <w:p>
@@ -444,29 +422,7 @@
           <w:sz w:val="24"/>
           <w:szCs w:val="24"/>
         </w:rPr>
-        <w:t xml:space="preserve">As a graduate student, I spend a lot of time researching, reading literature, designing experiments, analyzing the </w:t>
-      </w:r>
-      <w:proofErr w:type="gramStart"/>
-      <w:r>
-        <w:rPr>
-          <w:rFonts w:asciiTheme="majorBidi" w:hAnsiTheme="majorBidi" w:cstheme="majorBidi"/>
-          <w:b/>
-          <w:bCs/>
-          <w:sz w:val="24"/>
-          <w:szCs w:val="24"/>
-        </w:rPr>
-        <w:t>result</w:t>
-      </w:r>
-      <w:proofErr w:type="gramEnd"/>
-      <w:r>
-        <w:rPr>
-          <w:rFonts w:asciiTheme="majorBidi" w:hAnsiTheme="majorBidi" w:cstheme="majorBidi"/>
-          <w:b/>
-          <w:bCs/>
-          <w:sz w:val="24"/>
-          <w:szCs w:val="24"/>
-        </w:rPr>
-        <w:t xml:space="preserve"> and documenting the findings.</w:t>
+        <w:t>As a graduate student, I spend a lot of time researching, reading literature, designing experiments, analyzing the result and documenting the findings.</w:t>
       </w:r>
     </w:p>
     <w:p>
@@ -523,29 +479,7 @@
           <w:sz w:val="24"/>
           <w:szCs w:val="24"/>
         </w:rPr>
-        <w:t xml:space="preserve">I like reading books, mostly philosophical, </w:t>
-      </w:r>
-      <w:proofErr w:type="gramStart"/>
-      <w:r>
-        <w:rPr>
-          <w:rFonts w:asciiTheme="majorBidi" w:hAnsiTheme="majorBidi" w:cstheme="majorBidi"/>
-          <w:b/>
-          <w:bCs/>
-          <w:sz w:val="24"/>
-          <w:szCs w:val="24"/>
-        </w:rPr>
-        <w:t>psychological</w:t>
-      </w:r>
-      <w:proofErr w:type="gramEnd"/>
-      <w:r>
-        <w:rPr>
-          <w:rFonts w:asciiTheme="majorBidi" w:hAnsiTheme="majorBidi" w:cstheme="majorBidi"/>
-          <w:b/>
-          <w:bCs/>
-          <w:sz w:val="24"/>
-          <w:szCs w:val="24"/>
-        </w:rPr>
-        <w:t xml:space="preserve"> and sometimes novels. I like painting/drawing. I love the nature. I enjoy spending time with family, learning and playing games (video games, board games, …). </w:t>
+        <w:t xml:space="preserve">I like reading books, mostly philosophical, psychological and sometimes novels. I like painting/drawing. I love the nature. I enjoy spending time with family, learning and playing games (video games, board games, …). </w:t>
       </w:r>
       <w:r>
         <w:rPr>
@@ -557,27 +491,15 @@
         </w:rPr>
         <w:t xml:space="preserve">I </w:t>
       </w:r>
-      <w:proofErr w:type="gramStart"/>
-      <w:r>
-        <w:rPr>
-          <w:rFonts w:asciiTheme="majorBidi" w:hAnsiTheme="majorBidi" w:cstheme="majorBidi"/>
-          <w:b/>
-          <w:bCs/>
-          <w:sz w:val="24"/>
-          <w:szCs w:val="24"/>
-        </w:rPr>
-        <w:t>don’t</w:t>
-      </w:r>
-      <w:proofErr w:type="gramEnd"/>
-      <w:r>
-        <w:rPr>
-          <w:rFonts w:asciiTheme="majorBidi" w:hAnsiTheme="majorBidi" w:cstheme="majorBidi"/>
-          <w:b/>
-          <w:bCs/>
-          <w:sz w:val="24"/>
-          <w:szCs w:val="24"/>
-        </w:rPr>
-        <w:t xml:space="preserve"> like</w:t>
+      <w:r>
+        <w:rPr>
+          <w:rFonts w:asciiTheme="majorBidi" w:hAnsiTheme="majorBidi" w:cstheme="majorBidi"/>
+          <w:b/>
+          <w:bCs/>
+          <w:sz w:val="24"/>
+          <w:szCs w:val="24"/>
+        </w:rPr>
+        <w:t>don’t like</w:t>
       </w:r>
       <w:r>
         <w:rPr>
@@ -1071,29 +993,7 @@
           <w:sz w:val="24"/>
           <w:szCs w:val="24"/>
         </w:rPr>
-        <w:t xml:space="preserve">I prefer the hand-held calculator. No </w:t>
-      </w:r>
-      <w:proofErr w:type="gramStart"/>
-      <w:r>
-        <w:rPr>
-          <w:rFonts w:asciiTheme="majorBidi" w:hAnsiTheme="majorBidi" w:cstheme="majorBidi"/>
-          <w:b/>
-          <w:bCs/>
-          <w:sz w:val="24"/>
-          <w:szCs w:val="24"/>
-        </w:rPr>
-        <w:t>particular reason</w:t>
-      </w:r>
-      <w:proofErr w:type="gramEnd"/>
-      <w:r>
-        <w:rPr>
-          <w:rFonts w:asciiTheme="majorBidi" w:hAnsiTheme="majorBidi" w:cstheme="majorBidi"/>
-          <w:b/>
-          <w:bCs/>
-          <w:sz w:val="24"/>
-          <w:szCs w:val="24"/>
-        </w:rPr>
-        <w:t xml:space="preserve"> except that I’ve been using that ever since I can remember so I’m more comfortable using that and its easier for me.</w:t>
+        <w:t>I prefer the hand-held calculator. No particular reason except that I’ve been using that ever since I can remember so I’m more comfortable using that and its easier for me.</w:t>
       </w:r>
     </w:p>
     <w:p>
@@ -1150,29 +1050,7 @@
           <w:sz w:val="24"/>
           <w:szCs w:val="24"/>
         </w:rPr>
-        <w:t xml:space="preserve">Yes, I have some experience with the command line and </w:t>
-      </w:r>
-      <w:proofErr w:type="gramStart"/>
-      <w:r>
-        <w:rPr>
-          <w:rFonts w:asciiTheme="majorBidi" w:hAnsiTheme="majorBidi" w:cstheme="majorBidi"/>
-          <w:b/>
-          <w:bCs/>
-          <w:sz w:val="24"/>
-          <w:szCs w:val="24"/>
-        </w:rPr>
-        <w:t>I’m</w:t>
-      </w:r>
-      <w:proofErr w:type="gramEnd"/>
-      <w:r>
-        <w:rPr>
-          <w:rFonts w:asciiTheme="majorBidi" w:hAnsiTheme="majorBidi" w:cstheme="majorBidi"/>
-          <w:b/>
-          <w:bCs/>
-          <w:sz w:val="24"/>
-          <w:szCs w:val="24"/>
-        </w:rPr>
-        <w:t xml:space="preserve"> familiar with basic commands.</w:t>
+        <w:t>Yes, I have some experience with the command line and I’m familiar with basic commands.</w:t>
       </w:r>
     </w:p>
     <w:p>
@@ -1270,29 +1148,7 @@
           <w:sz w:val="24"/>
           <w:szCs w:val="24"/>
         </w:rPr>
-        <w:t xml:space="preserve">No, </w:t>
-      </w:r>
-      <w:proofErr w:type="gramStart"/>
-      <w:r>
-        <w:rPr>
-          <w:rFonts w:asciiTheme="majorBidi" w:hAnsiTheme="majorBidi" w:cstheme="majorBidi"/>
-          <w:b/>
-          <w:bCs/>
-          <w:sz w:val="24"/>
-          <w:szCs w:val="24"/>
-        </w:rPr>
-        <w:t>I’m</w:t>
-      </w:r>
-      <w:proofErr w:type="gramEnd"/>
-      <w:r>
-        <w:rPr>
-          <w:rFonts w:asciiTheme="majorBidi" w:hAnsiTheme="majorBidi" w:cstheme="majorBidi"/>
-          <w:b/>
-          <w:bCs/>
-          <w:sz w:val="24"/>
-          <w:szCs w:val="24"/>
-        </w:rPr>
-        <w:t xml:space="preserve"> not comfortable and experienced enough with the command line</w:t>
+        <w:t>No, I’m not comfortable and experienced enough with the command line</w:t>
       </w:r>
       <w:r>
         <w:rPr>
@@ -1360,29 +1216,7 @@
           <w:szCs w:val="24"/>
         </w:rPr>
         <w:lastRenderedPageBreak/>
-        <w:t xml:space="preserve">On a scale of 1 to 10 </w:t>
-      </w:r>
-      <w:proofErr w:type="gramStart"/>
-      <w:r>
-        <w:rPr>
-          <w:rFonts w:asciiTheme="majorBidi" w:hAnsiTheme="majorBidi" w:cstheme="majorBidi"/>
-          <w:b/>
-          <w:bCs/>
-          <w:sz w:val="24"/>
-          <w:szCs w:val="24"/>
-        </w:rPr>
-        <w:t>I’d</w:t>
-      </w:r>
-      <w:proofErr w:type="gramEnd"/>
-      <w:r>
-        <w:rPr>
-          <w:rFonts w:asciiTheme="majorBidi" w:hAnsiTheme="majorBidi" w:cstheme="majorBidi"/>
-          <w:b/>
-          <w:bCs/>
-          <w:sz w:val="24"/>
-          <w:szCs w:val="24"/>
-        </w:rPr>
-        <w:t xml:space="preserve"> say 7. Currently not much but during my bachelor’s program I used one at least 3 to 4 times a week.</w:t>
+        <w:t>On a scale of 1 to 10 I’d say 7. Currently not much but during my bachelor’s program I used one at least 3 to 4 times a week.</w:t>
       </w:r>
     </w:p>
     <w:p>
@@ -1485,68 +1319,28 @@
           <w:sz w:val="24"/>
           <w:szCs w:val="24"/>
         </w:rPr>
-        <w:t xml:space="preserve">Does your operating system provide any calculator? if yes, </w:t>
-      </w:r>
-      <w:proofErr w:type="gramStart"/>
-      <w:r>
-        <w:rPr>
-          <w:rFonts w:asciiTheme="majorBidi" w:hAnsiTheme="majorBidi" w:cstheme="majorBidi"/>
-          <w:sz w:val="24"/>
-          <w:szCs w:val="24"/>
-        </w:rPr>
-        <w:t>Do</w:t>
-      </w:r>
-      <w:proofErr w:type="gramEnd"/>
-      <w:r>
-        <w:rPr>
-          <w:rFonts w:asciiTheme="majorBidi" w:hAnsiTheme="majorBidi" w:cstheme="majorBidi"/>
-          <w:sz w:val="24"/>
-          <w:szCs w:val="24"/>
-        </w:rPr>
-        <w:t xml:space="preserve"> you think its functions are enough for you?</w:t>
-      </w:r>
-    </w:p>
-    <w:p>
-      <w:pPr>
-        <w:rPr>
-          <w:rFonts w:asciiTheme="majorBidi" w:hAnsiTheme="majorBidi" w:cstheme="majorBidi"/>
-          <w:b/>
-          <w:bCs/>
-          <w:sz w:val="24"/>
-          <w:szCs w:val="24"/>
-        </w:rPr>
-      </w:pPr>
-      <w:r>
-        <w:rPr>
-          <w:rFonts w:asciiTheme="majorBidi" w:hAnsiTheme="majorBidi" w:cstheme="majorBidi"/>
-          <w:b/>
-          <w:bCs/>
-          <w:sz w:val="24"/>
-          <w:szCs w:val="24"/>
-        </w:rPr>
-        <w:t xml:space="preserve">Windows does provide a </w:t>
-      </w:r>
-      <w:proofErr w:type="gramStart"/>
-      <w:r>
-        <w:rPr>
-          <w:rFonts w:asciiTheme="majorBidi" w:hAnsiTheme="majorBidi" w:cstheme="majorBidi"/>
-          <w:b/>
-          <w:bCs/>
-          <w:sz w:val="24"/>
-          <w:szCs w:val="24"/>
-        </w:rPr>
-        <w:t>calculator</w:t>
-      </w:r>
-      <w:proofErr w:type="gramEnd"/>
-      <w:r>
-        <w:rPr>
-          <w:rFonts w:asciiTheme="majorBidi" w:hAnsiTheme="majorBidi" w:cstheme="majorBidi"/>
-          <w:b/>
-          <w:bCs/>
-          <w:sz w:val="24"/>
-          <w:szCs w:val="24"/>
-        </w:rPr>
-        <w:t xml:space="preserve"> but I’ve never used the scientific module from that calculator as I’m more comfortable with the hand-held device.</w:t>
+        <w:t>Does your operating system provide any calculator? if yes, Do you think its functions are enough for you?</w:t>
+      </w:r>
+    </w:p>
+    <w:p>
+      <w:pPr>
+        <w:rPr>
+          <w:rFonts w:asciiTheme="majorBidi" w:hAnsiTheme="majorBidi" w:cstheme="majorBidi"/>
+          <w:b/>
+          <w:bCs/>
+          <w:sz w:val="24"/>
+          <w:szCs w:val="24"/>
+        </w:rPr>
+      </w:pPr>
+      <w:r>
+        <w:rPr>
+          <w:rFonts w:asciiTheme="majorBidi" w:hAnsiTheme="majorBidi" w:cstheme="majorBidi"/>
+          <w:b/>
+          <w:bCs/>
+          <w:sz w:val="24"/>
+          <w:szCs w:val="24"/>
+        </w:rPr>
+        <w:t>Windows does provide a calculator but I’ve never used the scientific module from that calculator as I’m more comfortable with the hand-held device.</w:t>
       </w:r>
     </w:p>
     <w:p>
@@ -1731,29 +1525,7 @@
           <w:sz w:val="24"/>
           <w:szCs w:val="24"/>
         </w:rPr>
-        <w:t xml:space="preserve"> I </w:t>
-      </w:r>
-      <w:proofErr w:type="gramStart"/>
-      <w:r>
-        <w:rPr>
-          <w:rFonts w:asciiTheme="majorBidi" w:hAnsiTheme="majorBidi" w:cstheme="majorBidi"/>
-          <w:b/>
-          <w:bCs/>
-          <w:sz w:val="24"/>
-          <w:szCs w:val="24"/>
-        </w:rPr>
-        <w:t>don’t</w:t>
-      </w:r>
-      <w:proofErr w:type="gramEnd"/>
-      <w:r>
-        <w:rPr>
-          <w:rFonts w:asciiTheme="majorBidi" w:hAnsiTheme="majorBidi" w:cstheme="majorBidi"/>
-          <w:b/>
-          <w:bCs/>
-          <w:sz w:val="24"/>
-          <w:szCs w:val="24"/>
-        </w:rPr>
-        <w:t xml:space="preserve"> think I’d use it for personal purposes either</w:t>
+        <w:t xml:space="preserve"> I don’t think I’d use it for personal purposes either</w:t>
       </w:r>
       <w:r>
         <w:rPr>
@@ -1820,29 +1592,7 @@
           <w:sz w:val="24"/>
           <w:szCs w:val="24"/>
         </w:rPr>
-        <w:t xml:space="preserve">I </w:t>
-      </w:r>
-      <w:proofErr w:type="gramStart"/>
-      <w:r>
-        <w:rPr>
-          <w:rFonts w:asciiTheme="majorBidi" w:hAnsiTheme="majorBidi" w:cstheme="majorBidi"/>
-          <w:b/>
-          <w:bCs/>
-          <w:sz w:val="24"/>
-          <w:szCs w:val="24"/>
-        </w:rPr>
-        <w:t>don’t</w:t>
-      </w:r>
-      <w:proofErr w:type="gramEnd"/>
-      <w:r>
-        <w:rPr>
-          <w:rFonts w:asciiTheme="majorBidi" w:hAnsiTheme="majorBidi" w:cstheme="majorBidi"/>
-          <w:b/>
-          <w:bCs/>
-          <w:sz w:val="24"/>
-          <w:szCs w:val="24"/>
-        </w:rPr>
-        <w:t xml:space="preserve"> use one at the moment but during my bachelor’s studies, I used it for assignments, projects, and exams.</w:t>
+        <w:t>I don’t use one at the moment but during my bachelor’s studies, I used it for assignments, projects, and exams.</w:t>
       </w:r>
     </w:p>
     <w:p>
@@ -1899,7 +1649,6 @@
         <w:t xml:space="preserve">, log, Gamma, Mean Absolute Deviation, Standard Deviation, </w:t>
       </w:r>
       <w:proofErr w:type="spellStart"/>
-      <w:proofErr w:type="gramStart"/>
       <w:r>
         <w:rPr>
           <w:rFonts w:asciiTheme="majorBidi" w:hAnsiTheme="majorBidi" w:cstheme="majorBidi"/>
@@ -1909,7 +1658,6 @@
         <w:t>sinh</w:t>
       </w:r>
       <w:proofErr w:type="spellEnd"/>
-      <w:proofErr w:type="gramEnd"/>
       <w:r>
         <w:rPr>
           <w:rFonts w:asciiTheme="majorBidi" w:hAnsiTheme="majorBidi" w:cstheme="majorBidi"/>
@@ -2013,25 +1761,7 @@
           <w:sz w:val="24"/>
           <w:szCs w:val="24"/>
         </w:rPr>
-        <w:t xml:space="preserve">If no, is it because you </w:t>
-      </w:r>
-      <w:proofErr w:type="gramStart"/>
-      <w:r>
-        <w:rPr>
-          <w:rFonts w:asciiTheme="majorBidi" w:hAnsiTheme="majorBidi" w:cstheme="majorBidi"/>
-          <w:sz w:val="24"/>
-          <w:szCs w:val="24"/>
-        </w:rPr>
-        <w:t>don’t</w:t>
-      </w:r>
-      <w:proofErr w:type="gramEnd"/>
-      <w:r>
-        <w:rPr>
-          <w:rFonts w:asciiTheme="majorBidi" w:hAnsiTheme="majorBidi" w:cstheme="majorBidi"/>
-          <w:sz w:val="24"/>
-          <w:szCs w:val="24"/>
-        </w:rPr>
-        <w:t xml:space="preserve"> see yourself using any of the functions mentioned, or some other reason?</w:t>
+        <w:t>If no, is it because you don’t see yourself using any of the functions mentioned, or some other reason?</w:t>
       </w:r>
     </w:p>
     <w:p>
@@ -2092,27 +1822,15 @@
           <w:szCs w:val="24"/>
         </w:rPr>
       </w:pPr>
-      <w:proofErr w:type="gramStart"/>
-      <w:r>
-        <w:rPr>
-          <w:rFonts w:asciiTheme="majorBidi" w:hAnsiTheme="majorBidi" w:cstheme="majorBidi"/>
-          <w:b/>
-          <w:bCs/>
-          <w:sz w:val="24"/>
-          <w:szCs w:val="24"/>
-        </w:rPr>
-        <w:t>I'm</w:t>
-      </w:r>
-      <w:proofErr w:type="gramEnd"/>
-      <w:r>
-        <w:rPr>
-          <w:rFonts w:asciiTheme="majorBidi" w:hAnsiTheme="majorBidi" w:cstheme="majorBidi"/>
-          <w:b/>
-          <w:bCs/>
-          <w:sz w:val="24"/>
-          <w:szCs w:val="24"/>
-        </w:rPr>
-        <w:t xml:space="preserve"> familiar with all of the mentioned functions and I know how all of them work except for Gamma</w:t>
+      <w:r>
+        <w:rPr>
+          <w:rFonts w:asciiTheme="majorBidi" w:hAnsiTheme="majorBidi" w:cstheme="majorBidi"/>
+          <w:b/>
+          <w:bCs/>
+          <w:sz w:val="24"/>
+          <w:szCs w:val="24"/>
+        </w:rPr>
+        <w:t>I'm familiar with all of the mentioned functions and I know how all of them work except for Gamma</w:t>
       </w:r>
       <w:r>
         <w:rPr>
@@ -2236,29 +1954,7 @@
           <w:sz w:val="24"/>
           <w:szCs w:val="24"/>
         </w:rPr>
-        <w:t xml:space="preserve">I </w:t>
-      </w:r>
-      <w:proofErr w:type="gramStart"/>
-      <w:r>
-        <w:rPr>
-          <w:rFonts w:asciiTheme="majorBidi" w:hAnsiTheme="majorBidi" w:cstheme="majorBidi"/>
-          <w:b/>
-          <w:bCs/>
-          <w:sz w:val="24"/>
-          <w:szCs w:val="24"/>
-        </w:rPr>
-        <w:t>don’t</w:t>
-      </w:r>
-      <w:proofErr w:type="gramEnd"/>
-      <w:r>
-        <w:rPr>
-          <w:rFonts w:asciiTheme="majorBidi" w:hAnsiTheme="majorBidi" w:cstheme="majorBidi"/>
-          <w:b/>
-          <w:bCs/>
-          <w:sz w:val="24"/>
-          <w:szCs w:val="24"/>
-        </w:rPr>
-        <w:t xml:space="preserve"> have anything in particular in mind</w:t>
+        <w:t>I don’t have anything in particular in mind</w:t>
       </w:r>
       <w:r>
         <w:rPr>
@@ -2371,90 +2067,28 @@
           <w:sz w:val="24"/>
           <w:szCs w:val="24"/>
         </w:rPr>
-        <w:t xml:space="preserve">When using a calculator do you prefer to receive a </w:t>
-      </w:r>
-      <w:proofErr w:type="gramStart"/>
-      <w:r>
-        <w:rPr>
-          <w:rFonts w:asciiTheme="majorBidi" w:hAnsiTheme="majorBidi" w:cstheme="majorBidi"/>
-          <w:sz w:val="24"/>
-          <w:szCs w:val="24"/>
-        </w:rPr>
-        <w:t>step by step</w:t>
-      </w:r>
-      <w:proofErr w:type="gramEnd"/>
-      <w:r>
-        <w:rPr>
-          <w:rFonts w:asciiTheme="majorBidi" w:hAnsiTheme="majorBidi" w:cstheme="majorBidi"/>
-          <w:sz w:val="24"/>
-          <w:szCs w:val="24"/>
-        </w:rPr>
-        <w:t xml:space="preserve"> solution or simply a final answer?</w:t>
-      </w:r>
-    </w:p>
-    <w:p>
-      <w:pPr>
-        <w:rPr>
-          <w:rFonts w:asciiTheme="majorBidi" w:hAnsiTheme="majorBidi" w:cstheme="majorBidi"/>
-          <w:b/>
-          <w:bCs/>
-          <w:sz w:val="24"/>
-          <w:szCs w:val="24"/>
-        </w:rPr>
-      </w:pPr>
-      <w:r>
-        <w:rPr>
-          <w:rFonts w:asciiTheme="majorBidi" w:hAnsiTheme="majorBidi" w:cstheme="majorBidi"/>
-          <w:b/>
-          <w:bCs/>
-          <w:sz w:val="24"/>
-          <w:szCs w:val="24"/>
-        </w:rPr>
-        <w:t xml:space="preserve">Depends on what </w:t>
-      </w:r>
-      <w:proofErr w:type="gramStart"/>
-      <w:r>
-        <w:rPr>
-          <w:rFonts w:asciiTheme="majorBidi" w:hAnsiTheme="majorBidi" w:cstheme="majorBidi"/>
-          <w:b/>
-          <w:bCs/>
-          <w:sz w:val="24"/>
-          <w:szCs w:val="24"/>
-        </w:rPr>
-        <w:t>I’m</w:t>
-      </w:r>
-      <w:proofErr w:type="gramEnd"/>
-      <w:r>
-        <w:rPr>
-          <w:rFonts w:asciiTheme="majorBidi" w:hAnsiTheme="majorBidi" w:cstheme="majorBidi"/>
-          <w:b/>
-          <w:bCs/>
-          <w:sz w:val="24"/>
-          <w:szCs w:val="24"/>
-        </w:rPr>
-        <w:t xml:space="preserve"> using the calculator for. Sometimes I would benefit from seeing the </w:t>
-      </w:r>
-      <w:proofErr w:type="gramStart"/>
-      <w:r>
-        <w:rPr>
-          <w:rFonts w:asciiTheme="majorBidi" w:hAnsiTheme="majorBidi" w:cstheme="majorBidi"/>
-          <w:b/>
-          <w:bCs/>
-          <w:sz w:val="24"/>
-          <w:szCs w:val="24"/>
-        </w:rPr>
-        <w:t>step by step</w:t>
-      </w:r>
-      <w:proofErr w:type="gramEnd"/>
-      <w:r>
-        <w:rPr>
-          <w:rFonts w:asciiTheme="majorBidi" w:hAnsiTheme="majorBidi" w:cstheme="majorBidi"/>
-          <w:b/>
-          <w:bCs/>
-          <w:sz w:val="24"/>
-          <w:szCs w:val="24"/>
-        </w:rPr>
-        <w:t xml:space="preserve"> solutions to better understand how the calculator arrived at the final answer and sometimes I know the steps and just want to speed up the calculation so I only the final answer.</w:t>
+        <w:t>When using a calculator do you prefer to receive a step by step solution or simply a final answer?</w:t>
+      </w:r>
+    </w:p>
+    <w:p>
+      <w:pPr>
+        <w:rPr>
+          <w:rFonts w:asciiTheme="majorBidi" w:hAnsiTheme="majorBidi" w:cstheme="majorBidi"/>
+          <w:b/>
+          <w:bCs/>
+          <w:sz w:val="24"/>
+          <w:szCs w:val="24"/>
+        </w:rPr>
+      </w:pPr>
+      <w:r>
+        <w:rPr>
+          <w:rFonts w:asciiTheme="majorBidi" w:hAnsiTheme="majorBidi" w:cstheme="majorBidi"/>
+          <w:b/>
+          <w:bCs/>
+          <w:sz w:val="24"/>
+          <w:szCs w:val="24"/>
+        </w:rPr>
+        <w:t>Depends on what I’m using the calculator for. Sometimes I would benefit from seeing the step by step solutions to better understand how the calculator arrived at the final answer and sometimes I know the steps and just want to speed up the calculation so I only the final answer.</w:t>
       </w:r>
     </w:p>
     <w:p>
@@ -2659,29 +2293,7 @@
           <w:szCs w:val="24"/>
         </w:rPr>
         <w:lastRenderedPageBreak/>
-        <w:t xml:space="preserve">Yes, I used it, I was happy to have sped up my calculations and saved time and </w:t>
-      </w:r>
-      <w:proofErr w:type="gramStart"/>
-      <w:r>
-        <w:rPr>
-          <w:rFonts w:asciiTheme="majorBidi" w:hAnsiTheme="majorBidi" w:cstheme="majorBidi"/>
-          <w:b/>
-          <w:bCs/>
-          <w:sz w:val="24"/>
-          <w:szCs w:val="24"/>
-        </w:rPr>
-        <w:t>that's</w:t>
-      </w:r>
-      <w:proofErr w:type="gramEnd"/>
-      <w:r>
-        <w:rPr>
-          <w:rFonts w:asciiTheme="majorBidi" w:hAnsiTheme="majorBidi" w:cstheme="majorBidi"/>
-          <w:b/>
-          <w:bCs/>
-          <w:sz w:val="24"/>
-          <w:szCs w:val="24"/>
-        </w:rPr>
-        <w:t xml:space="preserve"> all.</w:t>
+        <w:t>Yes, I used it, I was happy to have sped up my calculations and saved time and that's all.</w:t>
       </w:r>
     </w:p>
     <w:p>
@@ -2819,27 +2431,15 @@
           <w:szCs w:val="24"/>
         </w:rPr>
       </w:pPr>
-      <w:proofErr w:type="gramStart"/>
-      <w:r>
-        <w:rPr>
-          <w:rFonts w:asciiTheme="majorBidi" w:hAnsiTheme="majorBidi" w:cstheme="majorBidi"/>
-          <w:b/>
-          <w:bCs/>
-          <w:sz w:val="24"/>
-          <w:szCs w:val="24"/>
-        </w:rPr>
-        <w:t>I’m</w:t>
-      </w:r>
-      <w:proofErr w:type="gramEnd"/>
-      <w:r>
-        <w:rPr>
-          <w:rFonts w:asciiTheme="majorBidi" w:hAnsiTheme="majorBidi" w:cstheme="majorBidi"/>
-          <w:b/>
-          <w:bCs/>
-          <w:sz w:val="24"/>
-          <w:szCs w:val="24"/>
-        </w:rPr>
-        <w:t xml:space="preserve"> not sure about the scientific calculator on a computer as I don’t have any experience using one.</w:t>
+      <w:r>
+        <w:rPr>
+          <w:rFonts w:asciiTheme="majorBidi" w:hAnsiTheme="majorBidi" w:cstheme="majorBidi"/>
+          <w:b/>
+          <w:bCs/>
+          <w:sz w:val="24"/>
+          <w:szCs w:val="24"/>
+        </w:rPr>
+        <w:t>I’m not sure about the scientific calculator on a computer as I don’t have any experience using one.</w:t>
       </w:r>
     </w:p>
     <w:p>
@@ -2975,16 +2575,94 @@
         </w:rPr>
         <w:t xml:space="preserve">Even though they had experience with the terminal they </w:t>
       </w:r>
-      <w:proofErr w:type="gramStart"/>
-      <w:r>
-        <w:rPr>
-          <w:rFonts w:asciiTheme="majorBidi" w:hAnsiTheme="majorBidi" w:cstheme="majorBidi"/>
-          <w:sz w:val="24"/>
-          <w:szCs w:val="24"/>
-        </w:rPr>
-        <w:t>didn’t</w:t>
-      </w:r>
-      <w:proofErr w:type="gramEnd"/>
+      <w:r>
+        <w:rPr>
+          <w:rFonts w:asciiTheme="majorBidi" w:hAnsiTheme="majorBidi" w:cstheme="majorBidi"/>
+          <w:sz w:val="24"/>
+          <w:szCs w:val="24"/>
+        </w:rPr>
+        <w:t xml:space="preserve">didn’t </w:t>
+      </w:r>
+      <w:r>
+        <w:rPr>
+          <w:rFonts w:asciiTheme="majorBidi" w:hAnsiTheme="majorBidi" w:cstheme="majorBidi"/>
+          <w:sz w:val="24"/>
+          <w:szCs w:val="24"/>
+        </w:rPr>
+        <w:t xml:space="preserve">feel comfortable </w:t>
+      </w:r>
+      <w:r>
+        <w:rPr>
+          <w:rFonts w:asciiTheme="majorBidi" w:hAnsiTheme="majorBidi" w:cstheme="majorBidi"/>
+          <w:sz w:val="24"/>
+          <w:szCs w:val="24"/>
+        </w:rPr>
+        <w:t xml:space="preserve">using a calculator with no graphical user interface. </w:t>
+      </w:r>
+      <w:r>
+        <w:rPr>
+          <w:rFonts w:asciiTheme="majorBidi" w:hAnsiTheme="majorBidi" w:cstheme="majorBidi"/>
+          <w:sz w:val="24"/>
+          <w:szCs w:val="24"/>
+        </w:rPr>
+        <w:t xml:space="preserve">They were satisfied with the functionalities provided by the hand-held devices as it was sufficient for the work they did at their time of using. They deemed a history to be essential for a calculator and believed that history should only keep track of non-trivial and more important calculations. </w:t>
+      </w:r>
+      <w:r>
+        <w:rPr>
+          <w:rFonts w:asciiTheme="majorBidi" w:hAnsiTheme="majorBidi" w:cstheme="majorBidi"/>
+          <w:sz w:val="24"/>
+          <w:szCs w:val="24"/>
+        </w:rPr>
+        <w:t xml:space="preserve">They also expressed interest in having a calculator that has the option of displaying a step-by-step solution rather than </w:t>
+      </w:r>
+      <w:r>
+        <w:rPr>
+          <w:rFonts w:asciiTheme="majorBidi" w:hAnsiTheme="majorBidi" w:cstheme="majorBidi"/>
+          <w:sz w:val="24"/>
+          <w:szCs w:val="24"/>
+        </w:rPr>
+        <w:t xml:space="preserve">only displaying </w:t>
+      </w:r>
+      <w:r>
+        <w:rPr>
+          <w:rFonts w:asciiTheme="majorBidi" w:hAnsiTheme="majorBidi" w:cstheme="majorBidi"/>
+          <w:sz w:val="24"/>
+          <w:szCs w:val="24"/>
+        </w:rPr>
+        <w:t xml:space="preserve">the </w:t>
+      </w:r>
+      <w:r>
+        <w:rPr>
+          <w:rFonts w:asciiTheme="majorBidi" w:hAnsiTheme="majorBidi" w:cstheme="majorBidi"/>
+          <w:sz w:val="24"/>
+          <w:szCs w:val="24"/>
+        </w:rPr>
+        <w:t>final answer.</w:t>
+      </w:r>
+      <w:r>
+        <w:rPr>
+          <w:rFonts w:asciiTheme="majorBidi" w:hAnsiTheme="majorBidi" w:cstheme="majorBidi"/>
+          <w:sz w:val="24"/>
+          <w:szCs w:val="24"/>
+        </w:rPr>
+        <w:t xml:space="preserve"> The interviewee mentioned that they find it difficult and time consuming to access certain features of the calculators at times.</w:t>
+      </w:r>
+      <w:r>
+        <w:rPr>
+          <w:rFonts w:asciiTheme="majorBidi" w:hAnsiTheme="majorBidi" w:cstheme="majorBidi"/>
+          <w:sz w:val="24"/>
+          <w:szCs w:val="24"/>
+        </w:rPr>
+        <w:t xml:space="preserve"> They stated that they wouldn’t be using a scientific calculator in their master’s and their career</w:t>
+      </w:r>
+      <w:r>
+        <w:rPr>
+          <w:rFonts w:asciiTheme="majorBidi" w:hAnsiTheme="majorBidi" w:cstheme="majorBidi"/>
+          <w:sz w:val="24"/>
+          <w:szCs w:val="24"/>
+        </w:rPr>
+        <w:t xml:space="preserve"> as much as they did during their bachelor’s as most of the computations in their field are done using specialized software.</w:t>
+      </w:r>
       <w:r>
         <w:rPr>
           <w:rFonts w:asciiTheme="majorBidi" w:hAnsiTheme="majorBidi" w:cstheme="majorBidi"/>
@@ -2993,104 +2671,15 @@
         </w:rPr>
         <w:t xml:space="preserve"> </w:t>
       </w:r>
-      <w:r>
-        <w:rPr>
-          <w:rFonts w:asciiTheme="majorBidi" w:hAnsiTheme="majorBidi" w:cstheme="majorBidi"/>
-          <w:sz w:val="24"/>
-          <w:szCs w:val="24"/>
-        </w:rPr>
-        <w:t xml:space="preserve">feel comfortable </w:t>
-      </w:r>
-      <w:r>
-        <w:rPr>
-          <w:rFonts w:asciiTheme="majorBidi" w:hAnsiTheme="majorBidi" w:cstheme="majorBidi"/>
-          <w:sz w:val="24"/>
-          <w:szCs w:val="24"/>
-        </w:rPr>
-        <w:t xml:space="preserve">using a calculator with no graphical user interface. </w:t>
-      </w:r>
-      <w:r>
-        <w:rPr>
-          <w:rFonts w:asciiTheme="majorBidi" w:hAnsiTheme="majorBidi" w:cstheme="majorBidi"/>
-          <w:sz w:val="24"/>
-          <w:szCs w:val="24"/>
-        </w:rPr>
-        <w:t xml:space="preserve">They were satisfied with the functionalities provided by the hand-held devices as it was sufficient for the work they did at their time of using. They deemed a history to be essential for a calculator and believed that history should only keep track of non-trivial and more important calculations. </w:t>
-      </w:r>
-      <w:r>
-        <w:rPr>
-          <w:rFonts w:asciiTheme="majorBidi" w:hAnsiTheme="majorBidi" w:cstheme="majorBidi"/>
-          <w:sz w:val="24"/>
-          <w:szCs w:val="24"/>
-        </w:rPr>
-        <w:t xml:space="preserve">They also expressed interest in having a calculator that has the option of displaying a step-by-step solution rather than </w:t>
-      </w:r>
-      <w:r>
-        <w:rPr>
-          <w:rFonts w:asciiTheme="majorBidi" w:hAnsiTheme="majorBidi" w:cstheme="majorBidi"/>
-          <w:sz w:val="24"/>
-          <w:szCs w:val="24"/>
-        </w:rPr>
-        <w:t xml:space="preserve">only displaying </w:t>
-      </w:r>
-      <w:r>
-        <w:rPr>
-          <w:rFonts w:asciiTheme="majorBidi" w:hAnsiTheme="majorBidi" w:cstheme="majorBidi"/>
-          <w:sz w:val="24"/>
-          <w:szCs w:val="24"/>
-        </w:rPr>
-        <w:t xml:space="preserve">the </w:t>
-      </w:r>
-      <w:r>
-        <w:rPr>
-          <w:rFonts w:asciiTheme="majorBidi" w:hAnsiTheme="majorBidi" w:cstheme="majorBidi"/>
-          <w:sz w:val="24"/>
-          <w:szCs w:val="24"/>
-        </w:rPr>
-        <w:t>final answer.</w:t>
-      </w:r>
-      <w:r>
-        <w:rPr>
-          <w:rFonts w:asciiTheme="majorBidi" w:hAnsiTheme="majorBidi" w:cstheme="majorBidi"/>
-          <w:sz w:val="24"/>
-          <w:szCs w:val="24"/>
-        </w:rPr>
-        <w:t xml:space="preserve"> The interviewee mentioned that they find it difficult and time consuming to access certain features of the calculators at times.</w:t>
-      </w:r>
-      <w:r>
-        <w:rPr>
-          <w:rFonts w:asciiTheme="majorBidi" w:hAnsiTheme="majorBidi" w:cstheme="majorBidi"/>
-          <w:sz w:val="24"/>
-          <w:szCs w:val="24"/>
-        </w:rPr>
-        <w:t xml:space="preserve"> They stated that they </w:t>
-      </w:r>
-      <w:proofErr w:type="gramStart"/>
-      <w:r>
-        <w:rPr>
-          <w:rFonts w:asciiTheme="majorBidi" w:hAnsiTheme="majorBidi" w:cstheme="majorBidi"/>
-          <w:sz w:val="24"/>
-          <w:szCs w:val="24"/>
-        </w:rPr>
-        <w:t>wouldn’t</w:t>
-      </w:r>
-      <w:proofErr w:type="gramEnd"/>
-      <w:r>
-        <w:rPr>
-          <w:rFonts w:asciiTheme="majorBidi" w:hAnsiTheme="majorBidi" w:cstheme="majorBidi"/>
-          <w:sz w:val="24"/>
-          <w:szCs w:val="24"/>
-        </w:rPr>
-        <w:t xml:space="preserve"> be using a scientific calculator in their master’s and their career</w:t>
-      </w:r>
-      <w:r>
-        <w:rPr>
-          <w:rFonts w:asciiTheme="majorBidi" w:hAnsiTheme="majorBidi" w:cstheme="majorBidi"/>
-          <w:sz w:val="24"/>
-          <w:szCs w:val="24"/>
-        </w:rPr>
-        <w:t xml:space="preserve"> as much as they did during their bachelor’s as most of the computations in their field are done using specialized software.</w:t>
-      </w:r>
+    </w:p>
+    <w:p>
+      <w:pPr>
+        <w:rPr>
+          <w:rFonts w:asciiTheme="majorBidi" w:hAnsiTheme="majorBidi" w:cstheme="majorBidi"/>
+          <w:sz w:val="24"/>
+          <w:szCs w:val="24"/>
+        </w:rPr>
+      </w:pPr>
       <w:r>
         <w:rPr>
           <w:rFonts w:asciiTheme="majorBidi" w:hAnsiTheme="majorBidi" w:cstheme="majorBidi"/>
@@ -3098,729 +2687,6 @@
           <w:szCs w:val="24"/>
         </w:rPr>
         <w:t xml:space="preserve"> </w:t>
-      </w:r>
-    </w:p>
-    <w:p>
-      <w:pPr>
-        <w:rPr>
-          <w:rFonts w:asciiTheme="majorBidi" w:hAnsiTheme="majorBidi" w:cstheme="majorBidi"/>
-          <w:b/>
-          <w:bCs/>
-          <w:sz w:val="32"/>
-          <w:szCs w:val="32"/>
-        </w:rPr>
-      </w:pPr>
-      <w:r>
-        <w:rPr>
-          <w:rFonts w:asciiTheme="majorBidi" w:hAnsiTheme="majorBidi" w:cstheme="majorBidi"/>
-          <w:sz w:val="24"/>
-          <w:szCs w:val="24"/>
-        </w:rPr>
-        <w:br w:type="page"/>
-      </w:r>
-      <w:r>
-        <w:rPr>
-          <w:rFonts w:asciiTheme="majorBidi" w:hAnsiTheme="majorBidi" w:cstheme="majorBidi"/>
-          <w:b/>
-          <w:bCs/>
-          <w:sz w:val="32"/>
-          <w:szCs w:val="32"/>
-        </w:rPr>
-        <w:lastRenderedPageBreak/>
-        <w:t>Persona</w:t>
-      </w:r>
-    </w:p>
-    <w:p>
-      <w:pPr>
-        <w:jc w:val="center"/>
-        <w:rPr>
-          <w:rFonts w:asciiTheme="majorBidi" w:hAnsiTheme="majorBidi" w:cstheme="majorBidi"/>
-          <w:b/>
-          <w:bCs/>
-          <w:sz w:val="30"/>
-          <w:szCs w:val="30"/>
-        </w:rPr>
-      </w:pPr>
-    </w:p>
-    <w:p>
-      <w:pPr>
-        <w:rPr>
-          <w:rFonts w:asciiTheme="majorBidi" w:hAnsiTheme="majorBidi" w:cstheme="majorBidi"/>
-          <w:sz w:val="24"/>
-          <w:szCs w:val="24"/>
-        </w:rPr>
-      </w:pPr>
-      <w:r>
-        <w:rPr>
-          <w:rFonts w:asciiTheme="majorBidi" w:hAnsiTheme="majorBidi" w:cstheme="majorBidi"/>
-          <w:sz w:val="24"/>
-          <w:szCs w:val="24"/>
-        </w:rPr>
-        <w:t>Marian Philippe is a 26-year-old master student</w:t>
-      </w:r>
-      <w:r>
-        <w:rPr>
-          <w:rFonts w:asciiTheme="majorBidi" w:hAnsiTheme="majorBidi" w:cstheme="majorBidi"/>
-          <w:sz w:val="24"/>
-          <w:szCs w:val="24"/>
-        </w:rPr>
-        <w:t xml:space="preserve">, studying Chemistry </w:t>
-      </w:r>
-      <w:r>
-        <w:rPr>
-          <w:rFonts w:asciiTheme="majorBidi" w:hAnsiTheme="majorBidi" w:cstheme="majorBidi"/>
-          <w:sz w:val="24"/>
-          <w:szCs w:val="24"/>
-        </w:rPr>
-        <w:t>with a thesis on computational and analytical chemistry</w:t>
-      </w:r>
-      <w:r>
-        <w:rPr>
-          <w:rFonts w:asciiTheme="majorBidi" w:hAnsiTheme="majorBidi" w:cstheme="majorBidi"/>
-          <w:sz w:val="24"/>
-          <w:szCs w:val="24"/>
-        </w:rPr>
-        <w:t xml:space="preserve">. </w:t>
-      </w:r>
-      <w:r>
-        <w:rPr>
-          <w:rFonts w:asciiTheme="majorBidi" w:hAnsiTheme="majorBidi" w:cstheme="majorBidi"/>
-          <w:sz w:val="24"/>
-          <w:szCs w:val="24"/>
-        </w:rPr>
-        <w:t xml:space="preserve">She is aiming towards a profession in the pharmaceuticals industry that would allow her to develop and design new and improved medication that will benefit everyone. Marian spends most of her time researching, reading literature, </w:t>
-      </w:r>
-      <w:r>
-        <w:rPr>
-          <w:rFonts w:asciiTheme="majorBidi" w:hAnsiTheme="majorBidi" w:cstheme="majorBidi"/>
-          <w:sz w:val="24"/>
-          <w:szCs w:val="24"/>
-        </w:rPr>
-        <w:t xml:space="preserve">designing </w:t>
-      </w:r>
-      <w:proofErr w:type="gramStart"/>
-      <w:r>
-        <w:rPr>
-          <w:rFonts w:asciiTheme="majorBidi" w:hAnsiTheme="majorBidi" w:cstheme="majorBidi"/>
-          <w:sz w:val="24"/>
-          <w:szCs w:val="24"/>
-        </w:rPr>
-        <w:t>experiments</w:t>
-      </w:r>
-      <w:proofErr w:type="gramEnd"/>
-      <w:r>
-        <w:rPr>
-          <w:rFonts w:asciiTheme="majorBidi" w:hAnsiTheme="majorBidi" w:cstheme="majorBidi"/>
-          <w:sz w:val="24"/>
-          <w:szCs w:val="24"/>
-        </w:rPr>
-        <w:t xml:space="preserve"> and documenting the findings. She thoroughly enjoys her studies as she learns through experimentation.</w:t>
-      </w:r>
-    </w:p>
-    <w:p>
-      <w:pPr>
-        <w:bidi/>
-        <w:jc w:val="center"/>
-        <w:rPr>
-          <w:rFonts w:asciiTheme="majorBidi" w:hAnsiTheme="majorBidi" w:cstheme="majorBidi"/>
-          <w:b/>
-          <w:bCs/>
-          <w:sz w:val="30"/>
-          <w:szCs w:val="30"/>
-        </w:rPr>
-      </w:pPr>
-    </w:p>
-    <w:p>
-      <w:pPr>
-        <w:rPr>
-          <w:rFonts w:asciiTheme="majorBidi" w:hAnsiTheme="majorBidi" w:cstheme="majorBidi"/>
-          <w:sz w:val="24"/>
-          <w:szCs w:val="24"/>
-        </w:rPr>
-      </w:pPr>
-      <w:r>
-        <w:rPr>
-          <w:rFonts w:asciiTheme="majorBidi" w:hAnsiTheme="majorBidi" w:cstheme="majorBidi"/>
-          <w:b/>
-          <w:bCs/>
-          <w:sz w:val="24"/>
-          <w:szCs w:val="24"/>
-        </w:rPr>
-        <w:t xml:space="preserve">Name: </w:t>
-      </w:r>
-      <w:r>
-        <w:rPr>
-          <w:rFonts w:asciiTheme="majorBidi" w:hAnsiTheme="majorBidi" w:cstheme="majorBidi"/>
-          <w:sz w:val="24"/>
-          <w:szCs w:val="24"/>
-        </w:rPr>
-        <w:t>Mar</w:t>
-      </w:r>
-      <w:r>
-        <w:rPr>
-          <w:rFonts w:asciiTheme="majorBidi" w:hAnsiTheme="majorBidi" w:cstheme="majorBidi"/>
-          <w:sz w:val="24"/>
-          <w:szCs w:val="24"/>
-        </w:rPr>
-        <w:t>ian</w:t>
-      </w:r>
-      <w:r>
-        <w:rPr>
-          <w:rFonts w:asciiTheme="majorBidi" w:hAnsiTheme="majorBidi" w:cstheme="majorBidi"/>
-          <w:sz w:val="24"/>
-          <w:szCs w:val="24"/>
-        </w:rPr>
-        <w:t xml:space="preserve"> Phillippe</w:t>
-      </w:r>
-    </w:p>
-    <w:p>
-      <w:pPr>
-        <w:rPr>
-          <w:rFonts w:asciiTheme="majorBidi" w:hAnsiTheme="majorBidi" w:cstheme="majorBidi"/>
-          <w:sz w:val="24"/>
-          <w:szCs w:val="24"/>
-        </w:rPr>
-      </w:pPr>
-      <w:r>
-        <w:rPr>
-          <w:rFonts w:asciiTheme="majorBidi" w:hAnsiTheme="majorBidi" w:cstheme="majorBidi"/>
-          <w:b/>
-          <w:bCs/>
-          <w:sz w:val="24"/>
-          <w:szCs w:val="24"/>
-        </w:rPr>
-        <w:t>Gender:</w:t>
-      </w:r>
-      <w:r>
-        <w:rPr>
-          <w:rFonts w:asciiTheme="majorBidi" w:hAnsiTheme="majorBidi" w:cstheme="majorBidi"/>
-          <w:b/>
-          <w:bCs/>
-          <w:sz w:val="24"/>
-          <w:szCs w:val="24"/>
-        </w:rPr>
-        <w:t xml:space="preserve"> </w:t>
-      </w:r>
-      <w:r>
-        <w:rPr>
-          <w:rFonts w:asciiTheme="majorBidi" w:hAnsiTheme="majorBidi" w:cstheme="majorBidi"/>
-          <w:sz w:val="24"/>
-          <w:szCs w:val="24"/>
-        </w:rPr>
-        <w:t>Female</w:t>
-      </w:r>
-    </w:p>
-    <w:p>
-      <w:pPr>
-        <w:rPr>
-          <w:rFonts w:asciiTheme="majorBidi" w:hAnsiTheme="majorBidi" w:cstheme="majorBidi"/>
-          <w:sz w:val="24"/>
-          <w:szCs w:val="24"/>
-        </w:rPr>
-      </w:pPr>
-      <w:r>
-        <w:rPr>
-          <w:rFonts w:asciiTheme="majorBidi" w:hAnsiTheme="majorBidi" w:cstheme="majorBidi"/>
-          <w:b/>
-          <w:bCs/>
-          <w:sz w:val="24"/>
-          <w:szCs w:val="24"/>
-        </w:rPr>
-        <w:t>Age:</w:t>
-      </w:r>
-      <w:r>
-        <w:rPr>
-          <w:rFonts w:asciiTheme="majorBidi" w:hAnsiTheme="majorBidi" w:cstheme="majorBidi"/>
-          <w:b/>
-          <w:bCs/>
-          <w:sz w:val="24"/>
-          <w:szCs w:val="24"/>
-        </w:rPr>
-        <w:t xml:space="preserve"> </w:t>
-      </w:r>
-      <w:r>
-        <w:rPr>
-          <w:rFonts w:asciiTheme="majorBidi" w:hAnsiTheme="majorBidi" w:cstheme="majorBidi"/>
-          <w:sz w:val="24"/>
-          <w:szCs w:val="24"/>
-        </w:rPr>
-        <w:t>26</w:t>
-      </w:r>
-    </w:p>
-    <w:p>
-      <w:pPr>
-        <w:rPr>
-          <w:rFonts w:asciiTheme="majorBidi" w:hAnsiTheme="majorBidi" w:cstheme="majorBidi"/>
-          <w:sz w:val="24"/>
-          <w:szCs w:val="24"/>
-        </w:rPr>
-      </w:pPr>
-      <w:r>
-        <w:rPr>
-          <w:rFonts w:asciiTheme="majorBidi" w:hAnsiTheme="majorBidi" w:cstheme="majorBidi"/>
-          <w:b/>
-          <w:bCs/>
-          <w:sz w:val="24"/>
-          <w:szCs w:val="24"/>
-        </w:rPr>
-        <w:t>Disabilities and restrictions:</w:t>
-      </w:r>
-      <w:r>
-        <w:rPr>
-          <w:rFonts w:asciiTheme="majorBidi" w:hAnsiTheme="majorBidi" w:cstheme="majorBidi"/>
-          <w:b/>
-          <w:bCs/>
-          <w:sz w:val="24"/>
-          <w:szCs w:val="24"/>
-        </w:rPr>
-        <w:t xml:space="preserve"> </w:t>
-      </w:r>
-      <w:r>
-        <w:rPr>
-          <w:rFonts w:asciiTheme="majorBidi" w:hAnsiTheme="majorBidi" w:cstheme="majorBidi"/>
-          <w:sz w:val="24"/>
-          <w:szCs w:val="24"/>
-        </w:rPr>
-        <w:t>None</w:t>
-      </w:r>
-    </w:p>
-    <w:p>
-      <w:pPr>
-        <w:rPr>
-          <w:rFonts w:asciiTheme="majorBidi" w:hAnsiTheme="majorBidi" w:cstheme="majorBidi"/>
-          <w:sz w:val="24"/>
-          <w:szCs w:val="24"/>
-        </w:rPr>
-      </w:pPr>
-      <w:r>
-        <w:rPr>
-          <w:rFonts w:asciiTheme="majorBidi" w:hAnsiTheme="majorBidi" w:cstheme="majorBidi"/>
-          <w:b/>
-          <w:bCs/>
-          <w:sz w:val="24"/>
-          <w:szCs w:val="24"/>
-        </w:rPr>
-        <w:t>Education:</w:t>
-      </w:r>
-      <w:r>
-        <w:rPr>
-          <w:rFonts w:asciiTheme="majorBidi" w:hAnsiTheme="majorBidi" w:cstheme="majorBidi"/>
-          <w:b/>
-          <w:bCs/>
-          <w:sz w:val="24"/>
-          <w:szCs w:val="24"/>
-        </w:rPr>
-        <w:t xml:space="preserve"> </w:t>
-      </w:r>
-      <w:r>
-        <w:rPr>
-          <w:rFonts w:asciiTheme="majorBidi" w:hAnsiTheme="majorBidi" w:cstheme="majorBidi"/>
-          <w:sz w:val="24"/>
-          <w:szCs w:val="24"/>
-        </w:rPr>
-        <w:t>Bachelor’s in Medicinal Chemistry and Master’s in Chemistry (in progress)</w:t>
-      </w:r>
-    </w:p>
-    <w:p>
-      <w:pPr>
-        <w:rPr>
-          <w:rFonts w:asciiTheme="majorBidi" w:hAnsiTheme="majorBidi" w:cstheme="majorBidi"/>
-          <w:b/>
-          <w:bCs/>
-          <w:sz w:val="24"/>
-          <w:szCs w:val="24"/>
-        </w:rPr>
-      </w:pPr>
-      <w:r>
-        <w:rPr>
-          <w:rFonts w:asciiTheme="majorBidi" w:hAnsiTheme="majorBidi" w:cstheme="majorBidi"/>
-          <w:b/>
-          <w:bCs/>
-          <w:sz w:val="24"/>
-          <w:szCs w:val="24"/>
-        </w:rPr>
-        <w:t>Profession:</w:t>
-      </w:r>
-      <w:r>
-        <w:rPr>
-          <w:rFonts w:asciiTheme="majorBidi" w:hAnsiTheme="majorBidi" w:cstheme="majorBidi"/>
-          <w:b/>
-          <w:bCs/>
-          <w:sz w:val="24"/>
-          <w:szCs w:val="24"/>
-        </w:rPr>
-        <w:t xml:space="preserve"> </w:t>
-      </w:r>
-      <w:r>
-        <w:rPr>
-          <w:rFonts w:asciiTheme="majorBidi" w:hAnsiTheme="majorBidi" w:cstheme="majorBidi"/>
-          <w:sz w:val="24"/>
-          <w:szCs w:val="24"/>
-        </w:rPr>
-        <w:t>Student</w:t>
-      </w:r>
-    </w:p>
-    <w:p>
-      <w:pPr>
-        <w:rPr>
-          <w:rFonts w:asciiTheme="majorBidi" w:hAnsiTheme="majorBidi" w:cstheme="majorBidi"/>
-          <w:sz w:val="24"/>
-          <w:szCs w:val="24"/>
-        </w:rPr>
-      </w:pPr>
-      <w:r>
-        <w:rPr>
-          <w:rFonts w:asciiTheme="majorBidi" w:hAnsiTheme="majorBidi" w:cstheme="majorBidi"/>
-          <w:b/>
-          <w:bCs/>
-          <w:sz w:val="24"/>
-          <w:szCs w:val="24"/>
-        </w:rPr>
-        <w:t>Values:</w:t>
-      </w:r>
-      <w:r>
-        <w:rPr>
-          <w:rFonts w:asciiTheme="majorBidi" w:hAnsiTheme="majorBidi" w:cstheme="majorBidi"/>
-          <w:b/>
-          <w:bCs/>
-          <w:sz w:val="24"/>
-          <w:szCs w:val="24"/>
-        </w:rPr>
-        <w:t xml:space="preserve"> </w:t>
-      </w:r>
-      <w:r>
-        <w:rPr>
-          <w:rFonts w:asciiTheme="majorBidi" w:hAnsiTheme="majorBidi" w:cstheme="majorBidi"/>
-          <w:sz w:val="24"/>
-          <w:szCs w:val="24"/>
-        </w:rPr>
-        <w:t>Loyal, Intelligent, Independent, Hard-Working, Caring, Neat, Creative</w:t>
-      </w:r>
-    </w:p>
-    <w:p>
-      <w:pPr>
-        <w:rPr>
-          <w:rFonts w:asciiTheme="majorBidi" w:hAnsiTheme="majorBidi" w:cstheme="majorBidi"/>
-          <w:sz w:val="24"/>
-          <w:szCs w:val="24"/>
-        </w:rPr>
-      </w:pPr>
-      <w:r>
-        <w:rPr>
-          <w:rFonts w:asciiTheme="majorBidi" w:hAnsiTheme="majorBidi" w:cstheme="majorBidi"/>
-          <w:b/>
-          <w:bCs/>
-          <w:sz w:val="24"/>
-          <w:szCs w:val="24"/>
-        </w:rPr>
-        <w:t>Goals:</w:t>
-      </w:r>
-      <w:r>
-        <w:rPr>
-          <w:rFonts w:asciiTheme="majorBidi" w:hAnsiTheme="majorBidi" w:cstheme="majorBidi"/>
-          <w:b/>
-          <w:bCs/>
-          <w:sz w:val="24"/>
-          <w:szCs w:val="24"/>
-        </w:rPr>
-        <w:t xml:space="preserve"> </w:t>
-      </w:r>
-      <w:r>
-        <w:rPr>
-          <w:rFonts w:asciiTheme="majorBidi" w:hAnsiTheme="majorBidi" w:cstheme="majorBidi"/>
-          <w:sz w:val="24"/>
-          <w:szCs w:val="24"/>
-        </w:rPr>
-        <w:t>Come up with a treatment for Alzheimer’s disease, study data science, travel the world</w:t>
-      </w:r>
-    </w:p>
-    <w:p>
-      <w:pPr>
-        <w:rPr>
-          <w:rFonts w:asciiTheme="majorBidi" w:hAnsiTheme="majorBidi" w:cstheme="majorBidi"/>
-          <w:sz w:val="24"/>
-          <w:szCs w:val="24"/>
-        </w:rPr>
-      </w:pPr>
-      <w:r>
-        <w:rPr>
-          <w:rFonts w:asciiTheme="majorBidi" w:hAnsiTheme="majorBidi" w:cstheme="majorBidi"/>
-          <w:b/>
-          <w:bCs/>
-          <w:sz w:val="24"/>
-          <w:szCs w:val="24"/>
-        </w:rPr>
-        <w:t>Frustrations:</w:t>
-      </w:r>
-      <w:r>
-        <w:rPr>
-          <w:rFonts w:asciiTheme="majorBidi" w:hAnsiTheme="majorBidi" w:cstheme="majorBidi"/>
-          <w:b/>
-          <w:bCs/>
-          <w:sz w:val="24"/>
-          <w:szCs w:val="24"/>
-        </w:rPr>
-        <w:t xml:space="preserve"> </w:t>
-      </w:r>
-      <w:r>
-        <w:rPr>
-          <w:rFonts w:asciiTheme="majorBidi" w:hAnsiTheme="majorBidi" w:cstheme="majorBidi"/>
-          <w:sz w:val="24"/>
-          <w:szCs w:val="24"/>
-        </w:rPr>
-        <w:t xml:space="preserve">Does not </w:t>
-      </w:r>
-      <w:r>
-        <w:rPr>
-          <w:rFonts w:asciiTheme="majorBidi" w:hAnsiTheme="majorBidi" w:cstheme="majorBidi"/>
-          <w:sz w:val="24"/>
-          <w:szCs w:val="24"/>
-        </w:rPr>
-        <w:t>like</w:t>
-      </w:r>
-      <w:r>
-        <w:rPr>
-          <w:rFonts w:asciiTheme="majorBidi" w:hAnsiTheme="majorBidi" w:cstheme="majorBidi"/>
-          <w:sz w:val="24"/>
-          <w:szCs w:val="24"/>
-        </w:rPr>
-        <w:t xml:space="preserve"> politics</w:t>
-      </w:r>
-      <w:r>
-        <w:rPr>
-          <w:rFonts w:asciiTheme="majorBidi" w:hAnsiTheme="majorBidi" w:cstheme="majorBidi"/>
-          <w:sz w:val="24"/>
-          <w:szCs w:val="24"/>
-        </w:rPr>
-        <w:t xml:space="preserve"> and hates war</w:t>
-      </w:r>
-      <w:r>
-        <w:rPr>
-          <w:rFonts w:asciiTheme="majorBidi" w:hAnsiTheme="majorBidi" w:cstheme="majorBidi"/>
-          <w:sz w:val="24"/>
-          <w:szCs w:val="24"/>
-        </w:rPr>
-        <w:t xml:space="preserve">. Has had </w:t>
-      </w:r>
-      <w:r>
-        <w:rPr>
-          <w:rFonts w:asciiTheme="majorBidi" w:hAnsiTheme="majorBidi" w:cstheme="majorBidi"/>
-          <w:sz w:val="24"/>
-          <w:szCs w:val="24"/>
-        </w:rPr>
-        <w:t>difficulty accessing certain features on the hand-held scientific calculator</w:t>
-      </w:r>
-    </w:p>
-    <w:p>
-      <w:pPr>
-        <w:rPr>
-          <w:rFonts w:asciiTheme="majorBidi" w:hAnsiTheme="majorBidi" w:cstheme="majorBidi"/>
-          <w:sz w:val="24"/>
-          <w:szCs w:val="24"/>
-        </w:rPr>
-      </w:pPr>
-      <w:r>
-        <w:rPr>
-          <w:rFonts w:asciiTheme="majorBidi" w:hAnsiTheme="majorBidi" w:cstheme="majorBidi"/>
-          <w:b/>
-          <w:bCs/>
-          <w:sz w:val="24"/>
-          <w:szCs w:val="24"/>
-        </w:rPr>
-        <w:t>Hobbies:</w:t>
-      </w:r>
-      <w:r>
-        <w:rPr>
-          <w:rFonts w:asciiTheme="majorBidi" w:hAnsiTheme="majorBidi" w:cstheme="majorBidi"/>
-          <w:b/>
-          <w:bCs/>
-          <w:sz w:val="24"/>
-          <w:szCs w:val="24"/>
-        </w:rPr>
-        <w:t xml:space="preserve"> </w:t>
-      </w:r>
-      <w:r>
-        <w:rPr>
-          <w:rFonts w:asciiTheme="majorBidi" w:hAnsiTheme="majorBidi" w:cstheme="majorBidi"/>
-          <w:sz w:val="24"/>
-          <w:szCs w:val="24"/>
-        </w:rPr>
-        <w:t>Reading books, spending time with family, enjoying nature, painting/drawing</w:t>
-      </w:r>
-    </w:p>
-    <w:p>
-      <w:pPr>
-        <w:rPr>
-          <w:rFonts w:asciiTheme="majorBidi" w:hAnsiTheme="majorBidi" w:cstheme="majorBidi"/>
-          <w:sz w:val="24"/>
-          <w:szCs w:val="24"/>
-        </w:rPr>
-      </w:pPr>
-      <w:r>
-        <w:rPr>
-          <w:rFonts w:asciiTheme="majorBidi" w:hAnsiTheme="majorBidi" w:cstheme="majorBidi"/>
-          <w:b/>
-          <w:bCs/>
-          <w:sz w:val="24"/>
-          <w:szCs w:val="24"/>
-        </w:rPr>
-        <w:t>Needs:</w:t>
-      </w:r>
-      <w:r>
-        <w:rPr>
-          <w:rFonts w:asciiTheme="majorBidi" w:hAnsiTheme="majorBidi" w:cstheme="majorBidi"/>
-          <w:b/>
-          <w:bCs/>
-          <w:sz w:val="24"/>
-          <w:szCs w:val="24"/>
-        </w:rPr>
-        <w:t xml:space="preserve"> </w:t>
-      </w:r>
-      <w:r>
-        <w:rPr>
-          <w:rFonts w:asciiTheme="majorBidi" w:hAnsiTheme="majorBidi" w:cstheme="majorBidi"/>
-          <w:sz w:val="24"/>
-          <w:szCs w:val="24"/>
-        </w:rPr>
-        <w:t>History for calculator for more complicated calculations, option to choose between step-by-step solutions and final answer depending on the problem</w:t>
-      </w:r>
-    </w:p>
-    <w:p>
-      <w:pPr>
-        <w:rPr>
-          <w:rFonts w:asciiTheme="majorBidi" w:hAnsiTheme="majorBidi" w:cstheme="majorBidi"/>
-          <w:sz w:val="24"/>
-          <w:szCs w:val="24"/>
-        </w:rPr>
-      </w:pPr>
-      <w:r>
-        <w:rPr>
-          <w:rFonts w:asciiTheme="majorBidi" w:hAnsiTheme="majorBidi" w:cstheme="majorBidi"/>
-          <w:b/>
-          <w:bCs/>
-          <w:sz w:val="24"/>
-          <w:szCs w:val="24"/>
-        </w:rPr>
-        <w:t>Location of use:</w:t>
-      </w:r>
-      <w:r>
-        <w:rPr>
-          <w:rFonts w:asciiTheme="majorBidi" w:hAnsiTheme="majorBidi" w:cstheme="majorBidi"/>
-          <w:b/>
-          <w:bCs/>
-          <w:sz w:val="24"/>
-          <w:szCs w:val="24"/>
-        </w:rPr>
-        <w:t xml:space="preserve"> </w:t>
-      </w:r>
-      <w:r>
-        <w:rPr>
-          <w:rFonts w:asciiTheme="majorBidi" w:hAnsiTheme="majorBidi" w:cstheme="majorBidi"/>
-          <w:sz w:val="24"/>
-          <w:szCs w:val="24"/>
-        </w:rPr>
-        <w:t>School, lab, and home</w:t>
-      </w:r>
-    </w:p>
-    <w:p>
-      <w:pPr>
-        <w:rPr>
-          <w:rFonts w:asciiTheme="majorBidi" w:hAnsiTheme="majorBidi" w:cstheme="majorBidi"/>
-          <w:sz w:val="24"/>
-          <w:szCs w:val="24"/>
-        </w:rPr>
-      </w:pPr>
-      <w:r>
-        <w:rPr>
-          <w:rFonts w:asciiTheme="majorBidi" w:hAnsiTheme="majorBidi" w:cstheme="majorBidi"/>
-          <w:b/>
-          <w:bCs/>
-          <w:sz w:val="24"/>
-          <w:szCs w:val="24"/>
-        </w:rPr>
-        <w:t xml:space="preserve">Computer Literacy: </w:t>
-      </w:r>
-      <w:r>
-        <w:rPr>
-          <w:rFonts w:asciiTheme="majorBidi" w:hAnsiTheme="majorBidi" w:cstheme="majorBidi"/>
-          <w:sz w:val="24"/>
-          <w:szCs w:val="24"/>
-        </w:rPr>
-        <w:t>Familiar with Windows operating system, has used command line before and is familiar with some of the basic commands but is not comfortable using a calculator with command line</w:t>
-      </w:r>
-    </w:p>
-    <w:p>
-      <w:pPr>
-        <w:rPr>
-          <w:rFonts w:asciiTheme="majorBidi" w:hAnsiTheme="majorBidi" w:cstheme="majorBidi"/>
-          <w:sz w:val="24"/>
-          <w:szCs w:val="24"/>
-        </w:rPr>
-      </w:pPr>
-      <w:r>
-        <w:rPr>
-          <w:rFonts w:asciiTheme="majorBidi" w:hAnsiTheme="majorBidi" w:cstheme="majorBidi"/>
-          <w:b/>
-          <w:bCs/>
-          <w:sz w:val="24"/>
-          <w:szCs w:val="24"/>
-        </w:rPr>
-        <w:t>Special needs when using a computer:</w:t>
-      </w:r>
-      <w:r>
-        <w:rPr>
-          <w:rFonts w:asciiTheme="majorBidi" w:hAnsiTheme="majorBidi" w:cstheme="majorBidi"/>
-          <w:b/>
-          <w:bCs/>
-          <w:sz w:val="24"/>
-          <w:szCs w:val="24"/>
-        </w:rPr>
-        <w:t xml:space="preserve"> </w:t>
-      </w:r>
-      <w:r>
-        <w:rPr>
-          <w:rFonts w:asciiTheme="majorBidi" w:hAnsiTheme="majorBidi" w:cstheme="majorBidi"/>
-          <w:sz w:val="24"/>
-          <w:szCs w:val="24"/>
-        </w:rPr>
-        <w:t>None</w:t>
-      </w:r>
-    </w:p>
-    <w:p>
-      <w:pPr>
-        <w:rPr>
-          <w:rFonts w:asciiTheme="majorBidi" w:hAnsiTheme="majorBidi" w:cstheme="majorBidi"/>
-          <w:sz w:val="24"/>
-          <w:szCs w:val="24"/>
-        </w:rPr>
-      </w:pPr>
-      <w:r>
-        <w:rPr>
-          <w:rFonts w:asciiTheme="majorBidi" w:hAnsiTheme="majorBidi" w:cstheme="majorBidi"/>
-          <w:b/>
-          <w:bCs/>
-          <w:sz w:val="24"/>
-          <w:szCs w:val="24"/>
-        </w:rPr>
-        <w:t>Mathematical proficiency:</w:t>
-      </w:r>
-      <w:r>
-        <w:rPr>
-          <w:rFonts w:asciiTheme="majorBidi" w:hAnsiTheme="majorBidi" w:cstheme="majorBidi"/>
-          <w:b/>
-          <w:bCs/>
-          <w:sz w:val="24"/>
-          <w:szCs w:val="24"/>
-        </w:rPr>
-        <w:t xml:space="preserve"> </w:t>
-      </w:r>
-      <w:r>
-        <w:rPr>
-          <w:rFonts w:asciiTheme="majorBidi" w:hAnsiTheme="majorBidi" w:cstheme="majorBidi"/>
-          <w:sz w:val="24"/>
-          <w:szCs w:val="24"/>
-        </w:rPr>
-        <w:t xml:space="preserve">Master’s level of mathematical understanding and is familiar with all the functions of eternity except for Gamma. </w:t>
       </w:r>
     </w:p>
     <w:p>

</xml_diff>